<commit_message>
test(docxtpl): improving filters test to cover chained filters
</commit_message>
<xml_diff>
--- a/tests/compatibility/docxtpl/templates/custom_jinja_filters_tpl.docx
+++ b/tests/compatibility/docxtpl/templates/custom_jinja_filters_tpl.docx
@@ -62,7 +62,15 @@
       </w:pPr>
       <w:r>
         <w:rPr/>
-        <w:t>The filter modified string value is {{ base_value_string | hello_name_filter(“Deric”)}}</w:t>
+        <w:t>The filter modified string value is {{ base_value_string | hello_name_filter(“Deric”) | hello_name_filter(“</w:t>
+      </w:r>
+      <w:r>
+        <w:rPr/>
+        <w:t xml:space="preserve">and </w:t>
+      </w:r>
+      <w:r>
+        <w:rPr/>
+        <w:t>John Doe”)}}</w:t>
       </w:r>
     </w:p>
     <w:sectPr>

</xml_diff>

<commit_message>
test(docxtpl): testing native and custom jinja filters with object vars
</commit_message>
<xml_diff>
--- a/tests/compatibility/docxtpl/templates/custom_jinja_filters_tpl.docx
+++ b/tests/compatibility/docxtpl/templates/custom_jinja_filters_tpl.docx
@@ -28,7 +28,17 @@
       </w:pPr>
       <w:r>
         <w:rPr/>
-        <w:t>The string value is {{ base_value_string }}</w:t>
+        <w:t>The string value is {{ base_value_string[“saudation”] }}</w:t>
+      </w:r>
+    </w:p>
+    <w:p>
+      <w:pPr>
+        <w:pStyle w:val="Normal"/>
+        <w:rPr/>
+      </w:pPr>
+      <w:r>
+        <w:rPr/>
+        <w:t>The string value is {{ base_value_string.saudation }}</w:t>
       </w:r>
     </w:p>
     <w:p>
@@ -62,15 +72,36 @@
       </w:pPr>
       <w:r>
         <w:rPr/>
-        <w:t>The filter modified string value is {{ base_value_string | hello_name_filter(“Deric”) | hello_name_filter(“</w:t>
+        <w:t>The filter modified string value is {{ base_value_string.saudation | hello_name_filter(“Deric”) | hello_name_filter(“and John Doe”)  | trim}}</w:t>
       </w:r>
+    </w:p>
+    <w:p>
+      <w:pPr>
+        <w:pStyle w:val="Normal"/>
+        <w:widowControl/>
+        <w:suppressAutoHyphens w:val="true"/>
+        <w:bidi w:val="0"/>
+        <w:spacing w:lineRule="auto" w:line="276" w:before="0" w:after="200"/>
+        <w:jc w:val="left"/>
+        <w:rPr/>
+      </w:pPr>
       <w:r>
         <w:rPr/>
-        <w:t xml:space="preserve">and </w:t>
       </w:r>
+    </w:p>
+    <w:p>
+      <w:pPr>
+        <w:pStyle w:val="Normal"/>
+        <w:widowControl/>
+        <w:suppressAutoHyphens w:val="true"/>
+        <w:bidi w:val="0"/>
+        <w:spacing w:lineRule="auto" w:line="276" w:before="0" w:after="200"/>
+        <w:jc w:val="left"/>
+        <w:rPr/>
+      </w:pPr>
       <w:r>
         <w:rPr/>
-        <w:t>John Doe”)}}</w:t>
+        <w:t>First person: {{ (people | first_row).name }}</w:t>
       </w:r>
     </w:p>
     <w:sectPr>

</xml_diff>

<commit_message>
test(docxtpl): 'default' filter should keep its behavior
</commit_message>
<xml_diff>
--- a/tests/compatibility/docxtpl/templates/custom_jinja_filters_tpl.docx
+++ b/tests/compatibility/docxtpl/templates/custom_jinja_filters_tpl.docx
@@ -102,6 +102,21 @@
       <w:r>
         <w:rPr/>
         <w:t>First person: {{ (people | first_row).name | trim }}</w:t>
+      </w:r>
+    </w:p>
+    <w:p>
+      <w:pPr>
+        <w:pStyle w:val="Normal"/>
+        <w:widowControl/>
+        <w:suppressAutoHyphens w:val="true"/>
+        <w:bidi w:val="0"/>
+        <w:spacing w:lineRule="auto" w:line="276" w:before="0" w:after="200"/>
+        <w:jc w:val="left"/>
+        <w:rPr/>
+      </w:pPr>
+      <w:r>
+        <w:rPr/>
+        <w:t>First person default: {{ (people | first_row).name | default(“default value”) }}</w:t>
       </w:r>
     </w:p>
     <w:sectPr>

</xml_diff>